<commit_message>
Added Xcode TestingMDL - Things to do before testing Updated Xcode/Unlocking Timeout - Easier to read and explained why it happened
</commit_message>
<xml_diff>
--- a/Xcode/Unlocking Timeout.docx
+++ b/Xcode/Unlocking Timeout.docx
@@ -27,82 +27,15 @@
       <w:r>
         <w:rPr>
           <w:rStyle w:val="s1"/>
-        </w:rPr>
-        <w:t xml:space="preserve">Add the following code in </w:t>
-      </w:r>
-      <w:proofErr w:type="spellStart"/>
-      <w:r>
-        <w:rPr>
-          <w:rStyle w:val="s1"/>
-        </w:rPr>
-        <w:t>PocketID_InitLogicVC.m</w:t>
-      </w:r>
-      <w:proofErr w:type="spellEnd"/>
-      <w:r>
-        <w:rPr>
-          <w:rStyle w:val="s1"/>
-        </w:rPr>
-        <w:t xml:space="preserve"> in function </w:t>
-      </w:r>
-      <w:proofErr w:type="spellStart"/>
-      <w:r>
-        <w:rPr>
-          <w:rStyle w:val="s1"/>
-        </w:rPr>
-        <w:t>loadScreen</w:t>
-      </w:r>
-      <w:proofErr w:type="spellEnd"/>
-      <w:r>
-        <w:rPr>
-          <w:rStyle w:val="s1"/>
-        </w:rPr>
-        <w:t xml:space="preserve"> where it is highlighted in photo</w:t>
+          <w:b/>
+        </w:rPr>
+        <w:t>Cause</w:t>
       </w:r>
       <w:r>
         <w:rPr>
           <w:rStyle w:val="s1"/>
         </w:rPr>
-        <w:t xml:space="preserve"> or search for code “</w:t>
-      </w:r>
-      <w:r>
-        <w:rPr>
-          <w:rStyle w:val="s1"/>
-        </w:rPr>
-        <w:t>if (</w:t>
-      </w:r>
-      <w:proofErr w:type="spellStart"/>
-      <w:proofErr w:type="gramStart"/>
-      <w:r>
-        <w:rPr>
-          <w:rStyle w:val="s1"/>
-        </w:rPr>
-        <w:t>data.unlockTime</w:t>
-      </w:r>
-      <w:proofErr w:type="spellEnd"/>
-      <w:proofErr w:type="gramEnd"/>
-      <w:r>
-        <w:rPr>
-          <w:rStyle w:val="s1"/>
-        </w:rPr>
-        <w:t xml:space="preserve"> &gt; now) {</w:t>
-      </w:r>
-      <w:r>
-        <w:rPr>
-          <w:rStyle w:val="s1"/>
-        </w:rPr>
-        <w:t>“</w:t>
-      </w:r>
-      <w:r>
-        <w:rPr>
-          <w:rStyle w:val="s1"/>
-        </w:rPr>
-        <w:t>.</w:t>
-      </w:r>
-      <w:r>
-        <w:rPr>
-          <w:rStyle w:val="s1"/>
-        </w:rPr>
-        <w:t xml:space="preserve"> Remove code after unlocked.</w:t>
+        <w:t>:</w:t>
       </w:r>
       <w:bookmarkStart w:id="0" w:name="_GoBack"/>
       <w:bookmarkEnd w:id="0"/>
@@ -118,39 +51,11 @@
           <w:rStyle w:val="s1"/>
         </w:rPr>
       </w:pPr>
-      <w:proofErr w:type="spellStart"/>
-      <w:proofErr w:type="gramStart"/>
       <w:r>
         <w:rPr>
           <w:rStyle w:val="s1"/>
         </w:rPr>
-        <w:t>data.</w:t>
-      </w:r>
-      <w:r>
-        <w:rPr>
-          <w:rStyle w:val="s1"/>
-        </w:rPr>
-        <w:t>unlockTime</w:t>
-      </w:r>
-      <w:proofErr w:type="spellEnd"/>
-      <w:proofErr w:type="gramEnd"/>
-      <w:r>
-        <w:rPr>
-          <w:rStyle w:val="s1"/>
-        </w:rPr>
-        <w:t xml:space="preserve"> = -</w:t>
-      </w:r>
-      <w:r>
-        <w:rPr>
-          <w:rStyle w:val="s1"/>
-        </w:rPr>
-        <w:t>1</w:t>
-      </w:r>
-      <w:r>
-        <w:rPr>
-          <w:rStyle w:val="s1"/>
-        </w:rPr>
-        <w:t>;</w:t>
+        <w:t>User gets locked out after 3 consecutive tries.</w:t>
       </w:r>
     </w:p>
     <w:p>
@@ -164,28 +69,6 @@
           <w:rStyle w:val="s1"/>
         </w:rPr>
       </w:pPr>
-      <w:proofErr w:type="spellStart"/>
-      <w:proofErr w:type="gramStart"/>
-      <w:r>
-        <w:rPr>
-          <w:rStyle w:val="s1"/>
-        </w:rPr>
-        <w:t>data.failedRegistrationCount</w:t>
-      </w:r>
-      <w:proofErr w:type="spellEnd"/>
-      <w:proofErr w:type="gramEnd"/>
-      <w:r>
-        <w:rPr>
-          <w:rStyle w:val="s1"/>
-        </w:rPr>
-        <w:t xml:space="preserve"> = 0</w:t>
-      </w:r>
-      <w:r>
-        <w:rPr>
-          <w:rStyle w:val="s1"/>
-        </w:rPr>
-        <w:t>;</w:t>
-      </w:r>
     </w:p>
     <w:p>
       <w:pPr>
@@ -201,22 +84,311 @@
       <w:r>
         <w:rPr>
           <w:rStyle w:val="s1"/>
-        </w:rPr>
-        <w:t xml:space="preserve">[data </w:t>
+          <w:b/>
+        </w:rPr>
+        <w:t>Solution</w:t>
+      </w:r>
+      <w:r>
+        <w:rPr>
+          <w:rStyle w:val="s1"/>
+        </w:rPr>
+        <w:t>:</w:t>
+      </w:r>
+    </w:p>
+    <w:p>
+      <w:pPr>
+        <w:pStyle w:val="ListBullet"/>
+        <w:numPr>
+          <w:ilvl w:val="0"/>
+          <w:numId w:val="0"/>
+        </w:numPr>
+        <w:rPr>
+          <w:rStyle w:val="s1"/>
+        </w:rPr>
+      </w:pPr>
+      <w:r>
+        <w:rPr>
+          <w:rStyle w:val="s1"/>
+        </w:rPr>
+        <w:t xml:space="preserve">Add the following code in </w:t>
       </w:r>
       <w:proofErr w:type="spellStart"/>
       <w:r>
         <w:rPr>
           <w:rStyle w:val="s1"/>
         </w:rPr>
-        <w:t>savePrefs</w:t>
+        <w:t>PocketID_InitLogicVC.m</w:t>
       </w:r>
       <w:proofErr w:type="spellEnd"/>
       <w:r>
         <w:rPr>
           <w:rStyle w:val="s1"/>
         </w:rPr>
-        <w:t>];</w:t>
+        <w:t xml:space="preserve"> in function </w:t>
+      </w:r>
+      <w:proofErr w:type="spellStart"/>
+      <w:r>
+        <w:rPr>
+          <w:rStyle w:val="s1"/>
+        </w:rPr>
+        <w:t>loadScreen</w:t>
+      </w:r>
+      <w:proofErr w:type="spellEnd"/>
+      <w:r>
+        <w:rPr>
+          <w:rStyle w:val="s1"/>
+        </w:rPr>
+        <w:t xml:space="preserve"> where it is highlighted in photo</w:t>
+      </w:r>
+      <w:r>
+        <w:rPr>
+          <w:rStyle w:val="s1"/>
+        </w:rPr>
+        <w:t xml:space="preserve"> or search for code </w:t>
+      </w:r>
+    </w:p>
+    <w:tbl>
+      <w:tblPr>
+        <w:tblStyle w:val="TableGrid"/>
+        <w:tblW w:w="0" w:type="auto"/>
+        <w:tblLook w:val="04A0" w:firstRow="1" w:lastRow="0" w:firstColumn="1" w:lastColumn="0" w:noHBand="0" w:noVBand="1"/>
+      </w:tblPr>
+      <w:tblGrid>
+        <w:gridCol w:w="9350"/>
+      </w:tblGrid>
+      <w:tr>
+        <w:tc>
+          <w:tcPr>
+            <w:tcW w:w="9350" w:type="dxa"/>
+          </w:tcPr>
+          <w:p>
+            <w:pPr>
+              <w:pStyle w:val="ListBullet"/>
+              <w:numPr>
+                <w:ilvl w:val="0"/>
+                <w:numId w:val="0"/>
+              </w:numPr>
+              <w:rPr>
+                <w:rStyle w:val="s1"/>
+              </w:rPr>
+            </w:pPr>
+            <w:r>
+              <w:rPr>
+                <w:rStyle w:val="s1"/>
+              </w:rPr>
+              <w:t>if (</w:t>
+            </w:r>
+            <w:proofErr w:type="gramStart"/>
+            <w:r>
+              <w:rPr>
+                <w:rStyle w:val="s1"/>
+              </w:rPr>
+              <w:t>data.unlockTime</w:t>
+            </w:r>
+            <w:proofErr w:type="gramEnd"/>
+            <w:r>
+              <w:rPr>
+                <w:rStyle w:val="s1"/>
+              </w:rPr>
+              <w:t xml:space="preserve"> &gt; now) {</w:t>
+            </w:r>
+          </w:p>
+        </w:tc>
+      </w:tr>
+    </w:tbl>
+    <w:p>
+      <w:pPr>
+        <w:pStyle w:val="ListBullet"/>
+        <w:numPr>
+          <w:ilvl w:val="0"/>
+          <w:numId w:val="0"/>
+        </w:numPr>
+        <w:rPr>
+          <w:rStyle w:val="s1"/>
+        </w:rPr>
+      </w:pPr>
+      <w:r>
+        <w:rPr>
+          <w:rStyle w:val="s1"/>
+        </w:rPr>
+        <w:t xml:space="preserve"> </w:t>
+      </w:r>
+    </w:p>
+    <w:p>
+      <w:pPr>
+        <w:pStyle w:val="ListBullet"/>
+        <w:numPr>
+          <w:ilvl w:val="0"/>
+          <w:numId w:val="0"/>
+        </w:numPr>
+        <w:rPr>
+          <w:rStyle w:val="s1"/>
+        </w:rPr>
+      </w:pPr>
+      <w:r>
+        <w:rPr>
+          <w:rStyle w:val="s1"/>
+        </w:rPr>
+        <w:t>Copy code below to after above code</w:t>
+      </w:r>
+    </w:p>
+    <w:p>
+      <w:pPr>
+        <w:pStyle w:val="ListBullet"/>
+        <w:numPr>
+          <w:ilvl w:val="0"/>
+          <w:numId w:val="0"/>
+        </w:numPr>
+        <w:rPr>
+          <w:rStyle w:val="s1"/>
+        </w:rPr>
+      </w:pPr>
+    </w:p>
+    <w:tbl>
+      <w:tblPr>
+        <w:tblStyle w:val="TableGrid"/>
+        <w:tblW w:w="0" w:type="auto"/>
+        <w:tblLook w:val="04A0" w:firstRow="1" w:lastRow="0" w:firstColumn="1" w:lastColumn="0" w:noHBand="0" w:noVBand="1"/>
+      </w:tblPr>
+      <w:tblGrid>
+        <w:gridCol w:w="9350"/>
+      </w:tblGrid>
+      <w:tr>
+        <w:tc>
+          <w:tcPr>
+            <w:tcW w:w="9350" w:type="dxa"/>
+          </w:tcPr>
+          <w:p>
+            <w:pPr>
+              <w:pStyle w:val="ListBullet"/>
+              <w:numPr>
+                <w:ilvl w:val="0"/>
+                <w:numId w:val="0"/>
+              </w:numPr>
+              <w:rPr>
+                <w:rStyle w:val="s1"/>
+              </w:rPr>
+            </w:pPr>
+            <w:proofErr w:type="gramStart"/>
+            <w:r>
+              <w:rPr>
+                <w:rStyle w:val="s1"/>
+              </w:rPr>
+              <w:t>data.</w:t>
+            </w:r>
+            <w:r>
+              <w:rPr>
+                <w:rStyle w:val="s1"/>
+              </w:rPr>
+              <w:t>unlockTime</w:t>
+            </w:r>
+            <w:proofErr w:type="gramEnd"/>
+            <w:r>
+              <w:rPr>
+                <w:rStyle w:val="s1"/>
+              </w:rPr>
+              <w:t xml:space="preserve"> = -</w:t>
+            </w:r>
+            <w:r>
+              <w:rPr>
+                <w:rStyle w:val="s1"/>
+              </w:rPr>
+              <w:t>1</w:t>
+            </w:r>
+            <w:r>
+              <w:rPr>
+                <w:rStyle w:val="s1"/>
+              </w:rPr>
+              <w:t>;</w:t>
+            </w:r>
+          </w:p>
+          <w:p>
+            <w:pPr>
+              <w:pStyle w:val="ListBullet"/>
+              <w:numPr>
+                <w:ilvl w:val="0"/>
+                <w:numId w:val="0"/>
+              </w:numPr>
+              <w:rPr>
+                <w:rStyle w:val="s1"/>
+              </w:rPr>
+            </w:pPr>
+            <w:r>
+              <w:rPr>
+                <w:rStyle w:val="s1"/>
+              </w:rPr>
+              <w:t>data.failedRegistrationCount = 0</w:t>
+            </w:r>
+            <w:r>
+              <w:rPr>
+                <w:rStyle w:val="s1"/>
+              </w:rPr>
+              <w:t>;</w:t>
+            </w:r>
+          </w:p>
+          <w:p>
+            <w:pPr>
+              <w:pStyle w:val="ListBullet"/>
+              <w:numPr>
+                <w:ilvl w:val="0"/>
+                <w:numId w:val="0"/>
+              </w:numPr>
+              <w:rPr>
+                <w:rStyle w:val="s1"/>
+              </w:rPr>
+            </w:pPr>
+            <w:r>
+              <w:rPr>
+                <w:rStyle w:val="s1"/>
+              </w:rPr>
+              <w:t xml:space="preserve">[data </w:t>
+            </w:r>
+            <w:r>
+              <w:rPr>
+                <w:rStyle w:val="s1"/>
+              </w:rPr>
+              <w:t>savePrefs</w:t>
+            </w:r>
+            <w:r>
+              <w:rPr>
+                <w:rStyle w:val="s1"/>
+              </w:rPr>
+              <w:t>];</w:t>
+            </w:r>
+          </w:p>
+        </w:tc>
+      </w:tr>
+    </w:tbl>
+    <w:p>
+      <w:pPr>
+        <w:pStyle w:val="ListBullet"/>
+        <w:numPr>
+          <w:ilvl w:val="0"/>
+          <w:numId w:val="0"/>
+        </w:numPr>
+        <w:rPr>
+          <w:rStyle w:val="s1"/>
+        </w:rPr>
+      </w:pPr>
+    </w:p>
+    <w:p>
+      <w:pPr>
+        <w:pStyle w:val="ListBullet"/>
+        <w:numPr>
+          <w:ilvl w:val="0"/>
+          <w:numId w:val="0"/>
+        </w:numPr>
+        <w:rPr>
+          <w:rStyle w:val="s1"/>
+          <w:color w:val="FF0000"/>
+        </w:rPr>
+      </w:pPr>
+      <w:r>
+        <w:rPr>
+          <w:rStyle w:val="s1"/>
+          <w:color w:val="FF0000"/>
+        </w:rPr>
+        <w:t>Remove code after unlocked.</w:t>
       </w:r>
     </w:p>
     <w:p>
@@ -404,11 +576,10 @@
   <w:abstractNum w:abstractNumId="1">
     <w:nsid w:val="FFFFFF89"/>
     <w:multiLevelType w:val="singleLevel"/>
-    <w:tmpl w:val="C47C4C58"/>
+    <w:tmpl w:val="6DB41420"/>
     <w:lvl w:ilvl="0">
       <w:start w:val="1"/>
       <w:numFmt w:val="bullet"/>
-      <w:pStyle w:val="ListBullet"/>
       <w:lvlText w:val=""/>
       <w:lvlJc w:val="left"/>
       <w:pPr>
@@ -1780,6 +1951,32 @@
     <w:basedOn w:val="DefaultParagraphFont"/>
     <w:rsid w:val="008F0291"/>
   </w:style>
+  <w:style w:type="table" w:styleId="TableGrid">
+    <w:name w:val="Table Grid"/>
+    <w:basedOn w:val="TableNormal"/>
+    <w:uiPriority w:val="39"/>
+    <w:rsid w:val="00B94328"/>
+    <w:pPr>
+      <w:spacing w:after="0" w:line="240" w:lineRule="auto"/>
+    </w:pPr>
+    <w:tblPr>
+      <w:tblInd w:w="0" w:type="dxa"/>
+      <w:tblBorders>
+        <w:top w:val="single" w:sz="4" w:space="0" w:color="auto"/>
+        <w:left w:val="single" w:sz="4" w:space="0" w:color="auto"/>
+        <w:bottom w:val="single" w:sz="4" w:space="0" w:color="auto"/>
+        <w:right w:val="single" w:sz="4" w:space="0" w:color="auto"/>
+        <w:insideH w:val="single" w:sz="4" w:space="0" w:color="auto"/>
+        <w:insideV w:val="single" w:sz="4" w:space="0" w:color="auto"/>
+      </w:tblBorders>
+      <w:tblCellMar>
+        <w:top w:w="0" w:type="dxa"/>
+        <w:left w:w="108" w:type="dxa"/>
+        <w:bottom w:w="0" w:type="dxa"/>
+        <w:right w:w="108" w:type="dxa"/>
+      </w:tblCellMar>
+    </w:tblPr>
+  </w:style>
 </w:styles>
 </file>
 

</xml_diff>